<commit_message>
update: upload all recent changes and documents
</commit_message>
<xml_diff>
--- a/Cahier+de+recette+du+site+724events+à+compléter.docx
+++ b/Cahier+de+recette+du+site+724events+à+compléter.docx
@@ -3085,7 +3085,7 @@
                 <w:szCs w:val="24"/>
                 <w:lang w:val="en-US" w:eastAsia="zh-CN" w:bidi="ar"/>
               </w:rPr>
-              <w:t>La dernière prestation s’affiche avec son image, son titre et sa date</w:t>
+              <w:t>Quand je consulte la dernière prestation, alors c’est la dernière prestation qui s’affiche.</w:t>
             </w:r>
           </w:p>
         </w:tc>
@@ -5024,9 +5024,7 @@
           <w:lang w:eastAsia="zh-CN"/>
         </w:rPr>
       </w:pPr>
-      <w:bookmarkStart w:id="0" w:name="_GoBack"/>
     </w:p>
-    <w:bookmarkEnd w:id="0"/>
     <w:tbl>
       <w:tblPr>
         <w:tblStyle w:val="15"/>
@@ -5375,6 +5373,381 @@
                 <w:lang w:val="en-US" w:eastAsia="zh-CN" w:bidi="ar"/>
               </w:rPr>
               <w:t>L’image suivante apparaît automatiquement, puis le cycle se répète jusqu’à revenir à la première image</w:t>
+            </w:r>
+          </w:p>
+        </w:tc>
+      </w:tr>
+    </w:tbl>
+    <w:p>
+      <w:pPr>
+        <w:jc w:val="both"/>
+        <w:rPr>
+          <w:rFonts w:hint="eastAsia" w:ascii="Montserrat" w:hAnsi="Montserrat" w:eastAsia="Montserrat" w:cs="Montserrat"/>
+          <w:lang w:eastAsia="zh-CN"/>
+        </w:rPr>
+      </w:pPr>
+    </w:p>
+    <w:tbl>
+      <w:tblPr>
+        <w:tblStyle w:val="15"/>
+        <w:tblW w:w="9030" w:type="dxa"/>
+        <w:tblInd w:w="0" w:type="dxa"/>
+        <w:tblBorders>
+          <w:top w:val="none" w:color="000000" w:sz="0" w:space="0"/>
+          <w:left w:val="none" w:color="000000" w:sz="0" w:space="0"/>
+          <w:bottom w:val="none" w:color="000000" w:sz="0" w:space="0"/>
+          <w:right w:val="none" w:color="000000" w:sz="0" w:space="0"/>
+          <w:insideH w:val="none" w:color="000000" w:sz="0" w:space="0"/>
+          <w:insideV w:val="none" w:color="000000" w:sz="0" w:space="0"/>
+        </w:tblBorders>
+        <w:tblLayout w:type="fixed"/>
+        <w:tblCellMar>
+          <w:top w:w="100" w:type="dxa"/>
+          <w:left w:w="100" w:type="dxa"/>
+          <w:bottom w:w="100" w:type="dxa"/>
+          <w:right w:w="100" w:type="dxa"/>
+        </w:tblCellMar>
+      </w:tblPr>
+      <w:tblGrid>
+        <w:gridCol w:w="2490"/>
+        <w:gridCol w:w="6540"/>
+      </w:tblGrid>
+      <w:tr>
+        <w:trPr>
+          <w:trHeight w:val="315" w:hRule="atLeast"/>
+        </w:trPr>
+        <w:tc>
+          <w:tcPr>
+            <w:tcW w:w="9030" w:type="dxa"/>
+            <w:gridSpan w:val="2"/>
+            <w:tcBorders>
+              <w:top w:val="single" w:color="FFFFFF" w:sz="6" w:space="0"/>
+              <w:left w:val="single" w:color="FFFFFF" w:sz="6" w:space="0"/>
+              <w:bottom w:val="single" w:color="FFFFFF" w:sz="6" w:space="0"/>
+              <w:right w:val="single" w:color="FFFFFF" w:sz="6" w:space="0"/>
+            </w:tcBorders>
+            <w:shd w:val="clear" w:color="auto" w:fill="3300FF"/>
+            <w:tcMar>
+              <w:top w:w="40" w:type="dxa"/>
+              <w:left w:w="40" w:type="dxa"/>
+              <w:bottom w:w="40" w:type="dxa"/>
+              <w:right w:w="40" w:type="dxa"/>
+            </w:tcMar>
+            <w:vAlign w:val="center"/>
+          </w:tcPr>
+          <w:p>
+            <w:pPr>
+              <w:widowControl w:val="0"/>
+              <w:jc w:val="center"/>
+              <w:rPr>
+                <w:rFonts w:hint="default" w:ascii="Montserrat" w:hAnsi="Montserrat" w:eastAsia="Montserrat" w:cs="Montserrat"/>
+                <w:sz w:val="20"/>
+                <w:szCs w:val="20"/>
+                <w:lang w:val="fr-FR"/>
+              </w:rPr>
+            </w:pPr>
+            <w:r>
+              <w:rPr>
+                <w:rFonts w:ascii="Montserrat" w:hAnsi="Montserrat" w:eastAsia="Montserrat" w:cs="Montserrat"/>
+                <w:b/>
+                <w:color w:val="FFFFFF"/>
+                <w:rtl w:val="0"/>
+              </w:rPr>
+              <w:t xml:space="preserve">Scénario </w:t>
+            </w:r>
+            <w:r>
+              <w:rPr>
+                <w:rFonts w:hint="default" w:ascii="Montserrat" w:hAnsi="Montserrat" w:eastAsia="Montserrat" w:cs="Montserrat"/>
+                <w:b/>
+                <w:color w:val="FFFFFF"/>
+                <w:rtl w:val="0"/>
+                <w:lang w:val="fr-FR"/>
+              </w:rPr>
+              <w:t>15</w:t>
+            </w:r>
+          </w:p>
+        </w:tc>
+      </w:tr>
+      <w:tr>
+        <w:trPr>
+          <w:trHeight w:val="315" w:hRule="atLeast"/>
+        </w:trPr>
+        <w:tc>
+          <w:tcPr>
+            <w:tcW w:w="2490" w:type="dxa"/>
+            <w:tcBorders>
+              <w:top w:val="single" w:color="FFFFFF" w:sz="6" w:space="0"/>
+              <w:left w:val="single" w:color="FFFFFF" w:sz="6" w:space="0"/>
+              <w:bottom w:val="single" w:color="FFFFFF" w:sz="6" w:space="0"/>
+              <w:right w:val="single" w:color="FFFFFF" w:sz="6" w:space="0"/>
+            </w:tcBorders>
+            <w:shd w:val="clear" w:color="auto" w:fill="3300FF"/>
+            <w:tcMar>
+              <w:top w:w="40" w:type="dxa"/>
+              <w:left w:w="40" w:type="dxa"/>
+              <w:bottom w:w="40" w:type="dxa"/>
+              <w:right w:w="40" w:type="dxa"/>
+            </w:tcMar>
+            <w:vAlign w:val="center"/>
+          </w:tcPr>
+          <w:p>
+            <w:pPr>
+              <w:widowControl w:val="0"/>
+              <w:jc w:val="center"/>
+              <w:rPr>
+                <w:rFonts w:hint="default" w:ascii="Montserrat" w:hAnsi="Montserrat" w:eastAsia="Montserrat" w:cs="Montserrat"/>
+                <w:sz w:val="20"/>
+                <w:szCs w:val="20"/>
+                <w:lang w:val="fr-FR"/>
+              </w:rPr>
+            </w:pPr>
+            <w:r>
+              <w:rPr>
+                <w:rFonts w:ascii="Montserrat" w:hAnsi="Montserrat" w:eastAsia="Montserrat" w:cs="Montserrat"/>
+                <w:b/>
+                <w:color w:val="FFFFFF"/>
+                <w:rtl w:val="0"/>
+              </w:rPr>
+              <w:t>Given</w:t>
+            </w:r>
+          </w:p>
+        </w:tc>
+        <w:tc>
+          <w:tcPr>
+            <w:tcW w:w="6540" w:type="dxa"/>
+            <w:tcBorders>
+              <w:top w:val="single" w:color="FFFFFF" w:sz="6" w:space="0"/>
+              <w:left w:val="single" w:color="FFFFFF" w:sz="6" w:space="0"/>
+              <w:bottom w:val="single" w:color="1155CC" w:sz="6" w:space="0"/>
+              <w:right w:val="single" w:color="FFFFFF" w:sz="6" w:space="0"/>
+            </w:tcBorders>
+            <w:shd w:val="clear" w:color="auto" w:fill="auto"/>
+            <w:tcMar>
+              <w:top w:w="40" w:type="dxa"/>
+              <w:left w:w="40" w:type="dxa"/>
+              <w:bottom w:w="40" w:type="dxa"/>
+              <w:right w:w="40" w:type="dxa"/>
+            </w:tcMar>
+            <w:vAlign w:val="center"/>
+          </w:tcPr>
+          <w:p>
+            <w:pPr>
+              <w:keepNext w:val="0"/>
+              <w:keepLines w:val="0"/>
+              <w:widowControl/>
+              <w:suppressLineNumbers w:val="0"/>
+              <w:jc w:val="left"/>
+              <w:rPr>
+                <w:rFonts w:hint="default" w:ascii="Montserrat" w:hAnsi="Montserrat" w:eastAsia="Montserrat" w:cs="Montserrat"/>
+                <w:sz w:val="20"/>
+                <w:szCs w:val="20"/>
+                <w:lang w:val="fr-FR"/>
+              </w:rPr>
+            </w:pPr>
+            <w:r>
+              <w:rPr>
+                <w:rFonts w:hint="default" w:ascii="Montserrat" w:hAnsi="Montserrat" w:eastAsia="Montserrat" w:cs="Montserrat"/>
+                <w:sz w:val="20"/>
+                <w:szCs w:val="20"/>
+                <w:lang w:val="fr-FR"/>
+              </w:rPr>
+              <w:t>La page d’accueil set consultée</w:t>
+            </w:r>
+          </w:p>
+        </w:tc>
+      </w:tr>
+      <w:tr>
+        <w:trPr>
+          <w:trHeight w:val="315" w:hRule="atLeast"/>
+        </w:trPr>
+        <w:tc>
+          <w:tcPr>
+            <w:tcW w:w="2490" w:type="dxa"/>
+            <w:tcBorders>
+              <w:top w:val="single" w:color="FFFFFF" w:sz="6" w:space="0"/>
+              <w:left w:val="single" w:color="FFFFFF" w:sz="6" w:space="0"/>
+              <w:bottom w:val="single" w:color="FFFFFF" w:sz="6" w:space="0"/>
+              <w:right w:val="single" w:color="FFFFFF" w:sz="6" w:space="0"/>
+            </w:tcBorders>
+            <w:shd w:val="clear" w:color="auto" w:fill="3300FF"/>
+            <w:tcMar>
+              <w:top w:w="40" w:type="dxa"/>
+              <w:left w:w="40" w:type="dxa"/>
+              <w:bottom w:w="40" w:type="dxa"/>
+              <w:right w:w="40" w:type="dxa"/>
+            </w:tcMar>
+            <w:vAlign w:val="center"/>
+          </w:tcPr>
+          <w:p>
+            <w:pPr>
+              <w:widowControl w:val="0"/>
+              <w:jc w:val="center"/>
+              <w:rPr>
+                <w:rFonts w:ascii="Montserrat" w:hAnsi="Montserrat" w:eastAsia="Montserrat" w:cs="Montserrat"/>
+                <w:sz w:val="20"/>
+                <w:szCs w:val="20"/>
+              </w:rPr>
+            </w:pPr>
+            <w:r>
+              <w:rPr>
+                <w:rFonts w:ascii="Montserrat" w:hAnsi="Montserrat" w:eastAsia="Montserrat" w:cs="Montserrat"/>
+                <w:b/>
+                <w:color w:val="FFFFFF"/>
+                <w:rtl w:val="0"/>
+              </w:rPr>
+              <w:t>When</w:t>
+            </w:r>
+          </w:p>
+        </w:tc>
+        <w:tc>
+          <w:tcPr>
+            <w:tcW w:w="6540" w:type="dxa"/>
+            <w:tcBorders>
+              <w:top w:val="single" w:color="1155CC" w:sz="6" w:space="0"/>
+              <w:left w:val="single" w:color="FFFFFF" w:sz="6" w:space="0"/>
+              <w:bottom w:val="single" w:color="1155CC" w:sz="6" w:space="0"/>
+              <w:right w:val="single" w:color="FFFFFF" w:sz="6" w:space="0"/>
+            </w:tcBorders>
+            <w:shd w:val="clear" w:color="auto" w:fill="auto"/>
+            <w:tcMar>
+              <w:top w:w="40" w:type="dxa"/>
+              <w:left w:w="0" w:type="dxa"/>
+              <w:bottom w:w="40" w:type="dxa"/>
+              <w:right w:w="0" w:type="dxa"/>
+            </w:tcMar>
+            <w:vAlign w:val="center"/>
+          </w:tcPr>
+          <w:p>
+            <w:pPr>
+              <w:keepNext w:val="0"/>
+              <w:keepLines w:val="0"/>
+              <w:widowControl/>
+              <w:suppressLineNumbers w:val="0"/>
+              <w:jc w:val="left"/>
+              <w:rPr>
+                <w:rFonts w:hint="default" w:ascii="Montserrat" w:hAnsi="Montserrat" w:eastAsia="Montserrat" w:cs="Montserrat"/>
+                <w:sz w:val="20"/>
+                <w:szCs w:val="20"/>
+                <w:lang w:val="fr-FR"/>
+              </w:rPr>
+            </w:pPr>
+            <w:r>
+              <w:rPr>
+                <w:rFonts w:ascii="宋体" w:hAnsi="宋体" w:eastAsia="宋体" w:cs="宋体"/>
+                <w:kern w:val="0"/>
+                <w:sz w:val="24"/>
+                <w:szCs w:val="24"/>
+                <w:lang w:val="en-US" w:eastAsia="zh-CN" w:bidi="ar"/>
+              </w:rPr>
+              <w:t>J</w:t>
+            </w:r>
+            <w:r>
+              <w:rPr>
+                <w:rFonts w:hint="default" w:ascii="宋体" w:hAnsi="宋体" w:eastAsia="宋体" w:cs="宋体"/>
+                <w:kern w:val="0"/>
+                <w:sz w:val="24"/>
+                <w:szCs w:val="24"/>
+                <w:lang w:val="fr-FR" w:eastAsia="zh-CN" w:bidi="ar"/>
+              </w:rPr>
+              <w:t>es éléments du slider sont chargés</w:t>
+            </w:r>
+          </w:p>
+        </w:tc>
+      </w:tr>
+      <w:tr>
+        <w:trPr>
+          <w:trHeight w:val="315" w:hRule="atLeast"/>
+        </w:trPr>
+        <w:tc>
+          <w:tcPr>
+            <w:tcW w:w="2490" w:type="dxa"/>
+            <w:tcBorders>
+              <w:top w:val="single" w:color="FFFFFF" w:sz="6" w:space="0"/>
+              <w:left w:val="single" w:color="FFFFFF" w:sz="6" w:space="0"/>
+              <w:bottom w:val="single" w:color="FFFFFF" w:sz="6" w:space="0"/>
+              <w:right w:val="single" w:color="FFFFFF" w:sz="6" w:space="0"/>
+            </w:tcBorders>
+            <w:shd w:val="clear" w:color="auto" w:fill="3300FF"/>
+            <w:tcMar>
+              <w:top w:w="40" w:type="dxa"/>
+              <w:left w:w="40" w:type="dxa"/>
+              <w:bottom w:w="40" w:type="dxa"/>
+              <w:right w:w="40" w:type="dxa"/>
+            </w:tcMar>
+            <w:vAlign w:val="center"/>
+          </w:tcPr>
+          <w:p>
+            <w:pPr>
+              <w:widowControl w:val="0"/>
+              <w:jc w:val="center"/>
+              <w:rPr>
+                <w:rFonts w:ascii="Montserrat" w:hAnsi="Montserrat" w:eastAsia="Montserrat" w:cs="Montserrat"/>
+                <w:sz w:val="20"/>
+                <w:szCs w:val="20"/>
+              </w:rPr>
+            </w:pPr>
+            <w:r>
+              <w:rPr>
+                <w:rFonts w:ascii="Montserrat" w:hAnsi="Montserrat" w:eastAsia="Montserrat" w:cs="Montserrat"/>
+                <w:b/>
+                <w:color w:val="FFFFFF"/>
+                <w:rtl w:val="0"/>
+              </w:rPr>
+              <w:t>Then</w:t>
+            </w:r>
+          </w:p>
+        </w:tc>
+        <w:tc>
+          <w:tcPr>
+            <w:tcW w:w="6540" w:type="dxa"/>
+            <w:tcBorders>
+              <w:top w:val="single" w:color="1155CC" w:sz="6" w:space="0"/>
+              <w:left w:val="single" w:color="FFFFFF" w:sz="6" w:space="0"/>
+              <w:bottom w:val="single" w:color="FFFFFF" w:sz="6" w:space="0"/>
+              <w:right w:val="single" w:color="FFFFFF" w:sz="6" w:space="0"/>
+            </w:tcBorders>
+            <w:shd w:val="clear" w:color="auto" w:fill="auto"/>
+            <w:tcMar>
+              <w:top w:w="40" w:type="dxa"/>
+              <w:left w:w="40" w:type="dxa"/>
+              <w:bottom w:w="40" w:type="dxa"/>
+              <w:right w:w="40" w:type="dxa"/>
+            </w:tcMar>
+            <w:vAlign w:val="center"/>
+          </w:tcPr>
+          <w:p>
+            <w:pPr>
+              <w:keepNext w:val="0"/>
+              <w:keepLines w:val="0"/>
+              <w:widowControl/>
+              <w:suppressLineNumbers w:val="0"/>
+              <w:jc w:val="left"/>
+              <w:rPr>
+                <w:rFonts w:hint="default" w:ascii="Montserrat" w:hAnsi="Montserrat" w:eastAsia="Montserrat" w:cs="Montserrat"/>
+                <w:sz w:val="20"/>
+                <w:szCs w:val="20"/>
+                <w:lang w:val="fr-FR"/>
+              </w:rPr>
+            </w:pPr>
+            <w:r>
+              <w:rPr>
+                <w:rFonts w:ascii="宋体" w:hAnsi="宋体" w:eastAsia="宋体" w:cs="宋体"/>
+                <w:kern w:val="0"/>
+                <w:sz w:val="24"/>
+                <w:szCs w:val="24"/>
+                <w:lang w:val="en-US" w:eastAsia="zh-CN" w:bidi="ar"/>
+              </w:rPr>
+              <w:t>L</w:t>
+            </w:r>
+            <w:r>
+              <w:rPr>
+                <w:rFonts w:hint="default" w:ascii="宋体" w:hAnsi="宋体" w:eastAsia="宋体" w:cs="宋体"/>
+                <w:kern w:val="0"/>
+                <w:sz w:val="24"/>
+                <w:szCs w:val="24"/>
+                <w:lang w:val="fr-FR" w:eastAsia="zh-CN" w:bidi="ar"/>
+              </w:rPr>
+              <w:t>es éléments du slider sont affichés par date décroissante(le plus récent en premier)</w:t>
             </w:r>
           </w:p>
         </w:tc>

</xml_diff>